<commit_message>
docs: changed the scripts
</commit_message>
<xml_diff>
--- a/Round-3/Everything Else/R3-script.docx
+++ b/Round-3/Everything Else/R3-script.docx
@@ -17,6 +17,7 @@
         </w:rPr>
         <w:t xml:space="preserve">Presentation Script – </w:t>
       </w:r>
+      <w:proofErr w:type="spellStart"/>
       <w:r>
         <w:rPr>
           <w:rFonts w:ascii="Aptos" w:eastAsia="Aptos" w:hAnsi="Aptos" w:cs="Aptos"/>
@@ -27,6 +28,7 @@
         </w:rPr>
         <w:t>ConsultUK</w:t>
       </w:r>
+      <w:proofErr w:type="spellEnd"/>
     </w:p>
     <w:p/>
     <w:p>
@@ -271,8 +273,13 @@
       </w:r>
     </w:p>
     <w:p>
-      <w:r>
-        <w:t>Jayrup-</w:t>
+      <w:proofErr w:type="spellStart"/>
+      <w:r>
+        <w:t>Jayrup</w:t>
+      </w:r>
+      <w:proofErr w:type="spellEnd"/>
+      <w:r>
+        <w:t>-</w:t>
       </w:r>
     </w:p>
     <w:p>

</xml_diff>